<commit_message>
Received updates from GC
</commit_message>
<xml_diff>
--- a/transactional/documentation/order-confirmation-template.docx
+++ b/transactional/documentation/order-confirmation-template.docx
@@ -578,9 +578,19 @@
       <w:r>
         <w:t xml:space="preserve">-copy-1 and </w:t>
       </w:r>
-      <w:r>
-        <w:t>cta-order-details-btn</w:t>
-      </w:r>
+      <w:proofErr w:type="spellStart"/>
+      <w:r>
+        <w:t>cta</w:t>
+      </w:r>
+      <w:proofErr w:type="spellEnd"/>
+      <w:r>
+        <w:t>-order-details-</w:t>
+      </w:r>
+      <w:proofErr w:type="spellStart"/>
+      <w:r>
+        <w:t>btn</w:t>
+      </w:r>
+      <w:proofErr w:type="spellEnd"/>
       <w:r>
         <w:t xml:space="preserve"> files</w:t>
       </w:r>
@@ -651,37 +661,34 @@
         </w:numPr>
       </w:pPr>
       <w:r>
-        <w:t>SHIPPING_FNAME</w:t>
-      </w:r>
-      <w:r>
-        <w:t>—</w:t>
-      </w:r>
-      <w:r>
-        <w:t xml:space="preserve">Used in </w:t>
-      </w:r>
-      <w:r>
-        <w:t>shipping-name-address file</w:t>
-      </w:r>
-    </w:p>
-    <w:p>
-      <w:pPr>
-        <w:pStyle w:val="NoSpacing"/>
-        <w:numPr>
-          <w:ilvl w:val="0"/>
-          <w:numId w:val="1"/>
-        </w:numPr>
-      </w:pPr>
-      <w:r>
-        <w:t>SHIPPING_LNAME</w:t>
-      </w:r>
-      <w:r>
-        <w:t>—</w:t>
-      </w:r>
-      <w:r>
-        <w:t>Used in mod-order-</w:t>
-      </w:r>
-      <w:r>
-        <w:t>confirmation</w:t>
+        <w:t>SHIPPING_FNAME—Used in shipping-name-address file</w:t>
+      </w:r>
+    </w:p>
+    <w:p>
+      <w:pPr>
+        <w:pStyle w:val="NoSpacing"/>
+        <w:numPr>
+          <w:ilvl w:val="0"/>
+          <w:numId w:val="1"/>
+        </w:numPr>
+      </w:pPr>
+      <w:r>
+        <w:t>SHIPPING_LNAME—Used in shipping-name-address file</w:t>
+      </w:r>
+    </w:p>
+    <w:p>
+      <w:pPr>
+        <w:pStyle w:val="NoSpacing"/>
+        <w:numPr>
+          <w:ilvl w:val="0"/>
+          <w:numId w:val="1"/>
+        </w:numPr>
+      </w:pPr>
+      <w:r>
+        <w:t xml:space="preserve">SHIPPING_ADDRESS_1—Used in </w:t>
+      </w:r>
+      <w:r>
+        <w:t>shipping-name-address</w:t>
       </w:r>
       <w:r>
         <w:t xml:space="preserve"> file</w:t>
@@ -696,16 +703,10 @@
         </w:numPr>
       </w:pPr>
       <w:r>
-        <w:t>SHIPPING_ADDRESS_1</w:t>
-      </w:r>
-      <w:r>
-        <w:t>—</w:t>
-      </w:r>
-      <w:r>
-        <w:t>Used in mod-order-</w:t>
-      </w:r>
-      <w:r>
-        <w:t>confirmation</w:t>
+        <w:t xml:space="preserve">SHIPPING_ADDRESS_2—Used in </w:t>
+      </w:r>
+      <w:r>
+        <w:t>shipping-name-address</w:t>
       </w:r>
       <w:r>
         <w:t xml:space="preserve"> file</w:t>
@@ -720,16 +721,10 @@
         </w:numPr>
       </w:pPr>
       <w:r>
-        <w:t>SHIPPING_ADDRESS_2</w:t>
-      </w:r>
-      <w:r>
-        <w:t>—</w:t>
-      </w:r>
-      <w:r>
-        <w:t>Used in mod-order-</w:t>
-      </w:r>
-      <w:r>
-        <w:t>confirmation</w:t>
+        <w:t xml:space="preserve">SHIPPING_CITY—Used in </w:t>
+      </w:r>
+      <w:r>
+        <w:t>shipping-name-address</w:t>
       </w:r>
       <w:r>
         <w:t xml:space="preserve"> file</w:t>
@@ -744,16 +739,10 @@
         </w:numPr>
       </w:pPr>
       <w:r>
-        <w:t>SHIPPING_CITY</w:t>
-      </w:r>
-      <w:r>
-        <w:t>—</w:t>
-      </w:r>
-      <w:r>
-        <w:t>Used in mod-order-</w:t>
-      </w:r>
-      <w:r>
-        <w:t>confirmation</w:t>
+        <w:t xml:space="preserve">SHIPPING_STATE—Used in </w:t>
+      </w:r>
+      <w:r>
+        <w:t>shipping-name-address</w:t>
       </w:r>
       <w:r>
         <w:t xml:space="preserve"> file</w:t>
@@ -768,16 +757,10 @@
         </w:numPr>
       </w:pPr>
       <w:r>
-        <w:t>SHIPPING_STATE</w:t>
-      </w:r>
-      <w:r>
-        <w:t>—</w:t>
-      </w:r>
-      <w:r>
-        <w:t>Used in mod-order-</w:t>
-      </w:r>
-      <w:r>
-        <w:t>confirmation</w:t>
+        <w:t xml:space="preserve">SHIPPING_ZIP—Used in </w:t>
+      </w:r>
+      <w:r>
+        <w:t>shipping-name-address</w:t>
       </w:r>
       <w:r>
         <w:t xml:space="preserve"> file</w:t>
@@ -792,43 +775,13 @@
         </w:numPr>
       </w:pPr>
       <w:r>
-        <w:t>SHIPPING_ZIP</w:t>
-      </w:r>
-      <w:r>
-        <w:t>—</w:t>
-      </w:r>
-      <w:r>
-        <w:t>Used in mod-order-</w:t>
-      </w:r>
-      <w:r>
-        <w:t>confirmation</w:t>
-      </w:r>
-      <w:r>
-        <w:t xml:space="preserve"> file</w:t>
-      </w:r>
-    </w:p>
-    <w:p>
-      <w:pPr>
-        <w:pStyle w:val="NoSpacing"/>
-        <w:numPr>
-          <w:ilvl w:val="0"/>
-          <w:numId w:val="1"/>
-        </w:numPr>
-      </w:pPr>
-      <w:r>
-        <w:t>SHIPPING_COUNTRY</w:t>
-      </w:r>
-      <w:r>
-        <w:t>—</w:t>
-      </w:r>
-      <w:r>
-        <w:t>Used in mod-order-</w:t>
-      </w:r>
-      <w:r>
-        <w:t>confirmation</w:t>
-      </w:r>
-      <w:r>
-        <w:t xml:space="preserve"> file</w:t>
+        <w:t xml:space="preserve">SHIPPING_COUNTRY—Used in </w:t>
+      </w:r>
+      <w:r>
+        <w:t xml:space="preserve">shipping-name-address </w:t>
+      </w:r>
+      <w:r>
+        <w:t>file</w:t>
       </w:r>
     </w:p>
     <w:p>
@@ -1923,6 +1876,7 @@
   <w:style w:type="character" w:default="1" w:styleId="DefaultParagraphFont">
     <w:name w:val="Default Paragraph Font"/>
     <w:uiPriority w:val="1"/>
+    <w:semiHidden/>
     <w:unhideWhenUsed/>
   </w:style>
   <w:style w:type="table" w:default="1" w:styleId="TableNormal">

</xml_diff>